<commit_message>
ej.4.3 Menu and pickers part 1
</commit_message>
<xml_diff>
--- a/CAPTURAS Y ENLACES REPOSITORIOS - Lorenzo Bonnick Vilela.docx
+++ b/CAPTURAS Y ENLACES REPOSITORIOS - Lorenzo Bonnick Vilela.docx
@@ -1155,38 +1155,18 @@
         </w:rPr>
         <w:t xml:space="preserve"> </w:t>
       </w:r>
-      <w:r>
-        <w:fldChar w:fldCharType="begin"/>
-      </w:r>
-      <w:r>
-        <w:rPr>
-          <w:lang w:val="en-GB"/>
-        </w:rPr>
-        <w:instrText xml:space="preserve"> HYPERLINK "https://github.com/lorenzobv/4.2-Clickable_images" </w:instrText>
-      </w:r>
-      <w:r>
-        <w:fldChar w:fldCharType="separate"/>
-      </w:r>
-      <w:r>
-        <w:rPr>
-          <w:rStyle w:val="Hipervnculo"/>
-          <w:rFonts w:ascii="Arial" w:hAnsi="Arial" w:cs="Arial"/>
-          <w:b w:val="0"/>
-          <w:bCs w:val="0"/>
-          <w:lang w:val="en-GB"/>
-        </w:rPr>
-        <w:t>https://github.com/lorenzobv/4.2-Clickable_images</w:t>
-      </w:r>
-      <w:r>
-        <w:rPr>
-          <w:rStyle w:val="Hipervnculo"/>
-          <w:rFonts w:ascii="Arial" w:hAnsi="Arial" w:cs="Arial"/>
-          <w:b w:val="0"/>
-          <w:bCs w:val="0"/>
-          <w:lang w:val="en-GB"/>
-        </w:rPr>
-        <w:fldChar w:fldCharType="end"/>
-      </w:r>
+      <w:hyperlink r:id="rId9" w:history="1">
+        <w:r>
+          <w:rPr>
+            <w:rStyle w:val="Hipervnculo"/>
+            <w:rFonts w:ascii="Arial" w:hAnsi="Arial" w:cs="Arial"/>
+            <w:b w:val="0"/>
+            <w:bCs w:val="0"/>
+            <w:lang w:val="en-GB"/>
+          </w:rPr>
+          <w:t>https://github.com/lorenzobv/4.2-Clickable_images</w:t>
+        </w:r>
+      </w:hyperlink>
     </w:p>
     <w:p>
       <w:pPr>
@@ -1347,61 +1327,6 @@
             <wp:extent cx="5400040" cy="3796665"/>
             <wp:effectExtent l="0" t="0" r="0" b="0"/>
             <wp:docPr id="1" name="Imagen 1"/>
-            <wp:cNvGraphicFramePr>
-              <a:graphicFrameLocks xmlns:a="http://schemas.openxmlformats.org/drawingml/2006/main" noChangeAspect="1"/>
-            </wp:cNvGraphicFramePr>
-            <a:graphic xmlns:a="http://schemas.openxmlformats.org/drawingml/2006/main">
-              <a:graphicData uri="http://schemas.openxmlformats.org/drawingml/2006/picture">
-                <pic:pic xmlns:pic="http://schemas.openxmlformats.org/drawingml/2006/picture">
-                  <pic:nvPicPr>
-                    <pic:cNvPr id="1" name=""/>
-                    <pic:cNvPicPr/>
-                  </pic:nvPicPr>
-                  <pic:blipFill>
-                    <a:blip r:embed="rId9"/>
-                    <a:stretch>
-                      <a:fillRect/>
-                    </a:stretch>
-                  </pic:blipFill>
-                  <pic:spPr>
-                    <a:xfrm>
-                      <a:off x="0" y="0"/>
-                      <a:ext cx="5400040" cy="3796665"/>
-                    </a:xfrm>
-                    <a:prstGeom prst="rect">
-                      <a:avLst/>
-                    </a:prstGeom>
-                  </pic:spPr>
-                </pic:pic>
-              </a:graphicData>
-            </a:graphic>
-          </wp:inline>
-        </w:drawing>
-      </w:r>
-    </w:p>
-    <w:p>
-      <w:pPr>
-        <w:pStyle w:val="Ttulo3"/>
-        <w:spacing w:before="0" w:beforeAutospacing="0" w:after="0" w:afterAutospacing="0"/>
-        <w:ind w:left="120" w:right="120"/>
-        <w:rPr>
-          <w:rFonts w:ascii="Arial" w:hAnsi="Arial" w:cs="Arial"/>
-          <w:b w:val="0"/>
-          <w:bCs w:val="0"/>
-          <w:color w:val="3C4043"/>
-          <w:u w:val="single"/>
-        </w:rPr>
-      </w:pPr>
-      <w:r>
-        <w:rPr>
-          <w:noProof/>
-        </w:rPr>
-        <w:lastRenderedPageBreak/>
-        <w:drawing>
-          <wp:inline distT="0" distB="0" distL="0" distR="0" wp14:anchorId="7EB4FDBB" wp14:editId="25A3B4C3">
-            <wp:extent cx="5400040" cy="2748280"/>
-            <wp:effectExtent l="0" t="0" r="0" b="0"/>
-            <wp:docPr id="2" name="Imagen 2"/>
             <wp:cNvGraphicFramePr>
               <a:graphicFrameLocks xmlns:a="http://schemas.openxmlformats.org/drawingml/2006/main" noChangeAspect="1"/>
             </wp:cNvGraphicFramePr>
@@ -1421,7 +1346,7 @@
                   <pic:spPr>
                     <a:xfrm>
                       <a:off x="0" y="0"/>
-                      <a:ext cx="5400040" cy="2748280"/>
+                      <a:ext cx="5400040" cy="3796665"/>
                     </a:xfrm>
                     <a:prstGeom prst="rect">
                       <a:avLst/>
@@ -1447,29 +1372,16 @@
           <w:u w:val="single"/>
         </w:rPr>
       </w:pPr>
-    </w:p>
-    <w:p>
-      <w:pPr>
-        <w:pStyle w:val="Ttulo3"/>
-        <w:spacing w:before="0" w:beforeAutospacing="0" w:after="0" w:afterAutospacing="0"/>
-        <w:ind w:left="120" w:right="120"/>
-        <w:rPr>
-          <w:rFonts w:ascii="Arial" w:hAnsi="Arial" w:cs="Arial"/>
-          <w:b w:val="0"/>
-          <w:bCs w:val="0"/>
-          <w:color w:val="3C4043"/>
-          <w:u w:val="single"/>
-        </w:rPr>
-      </w:pPr>
       <w:r>
         <w:rPr>
           <w:noProof/>
         </w:rPr>
+        <w:lastRenderedPageBreak/>
         <w:drawing>
-          <wp:inline distT="0" distB="0" distL="0" distR="0" wp14:anchorId="4947DC85" wp14:editId="6782CE21">
-            <wp:extent cx="5400040" cy="3809365"/>
-            <wp:effectExtent l="0" t="0" r="0" b="635"/>
-            <wp:docPr id="3" name="Imagen 3"/>
+          <wp:inline distT="0" distB="0" distL="0" distR="0" wp14:anchorId="7EB4FDBB" wp14:editId="25A3B4C3">
+            <wp:extent cx="5400040" cy="2748280"/>
+            <wp:effectExtent l="0" t="0" r="0" b="0"/>
+            <wp:docPr id="2" name="Imagen 2"/>
             <wp:cNvGraphicFramePr>
               <a:graphicFrameLocks xmlns:a="http://schemas.openxmlformats.org/drawingml/2006/main" noChangeAspect="1"/>
             </wp:cNvGraphicFramePr>
@@ -1489,7 +1401,7 @@
                   <pic:spPr>
                     <a:xfrm>
                       <a:off x="0" y="0"/>
-                      <a:ext cx="5400040" cy="3809365"/>
+                      <a:ext cx="5400040" cy="2748280"/>
                     </a:xfrm>
                     <a:prstGeom prst="rect">
                       <a:avLst/>
@@ -1515,16 +1427,29 @@
           <w:u w:val="single"/>
         </w:rPr>
       </w:pPr>
+    </w:p>
+    <w:p>
+      <w:pPr>
+        <w:pStyle w:val="Ttulo3"/>
+        <w:spacing w:before="0" w:beforeAutospacing="0" w:after="0" w:afterAutospacing="0"/>
+        <w:ind w:left="120" w:right="120"/>
+        <w:rPr>
+          <w:rFonts w:ascii="Arial" w:hAnsi="Arial" w:cs="Arial"/>
+          <w:b w:val="0"/>
+          <w:bCs w:val="0"/>
+          <w:color w:val="3C4043"/>
+          <w:u w:val="single"/>
+        </w:rPr>
+      </w:pPr>
       <w:r>
         <w:rPr>
           <w:noProof/>
         </w:rPr>
-        <w:lastRenderedPageBreak/>
         <w:drawing>
-          <wp:inline distT="0" distB="0" distL="0" distR="0" wp14:anchorId="7DB3819B" wp14:editId="29BFBC90">
-            <wp:extent cx="5400040" cy="3780790"/>
-            <wp:effectExtent l="0" t="0" r="0" b="0"/>
-            <wp:docPr id="4" name="Imagen 4"/>
+          <wp:inline distT="0" distB="0" distL="0" distR="0" wp14:anchorId="4947DC85" wp14:editId="6782CE21">
+            <wp:extent cx="5400040" cy="3809365"/>
+            <wp:effectExtent l="0" t="0" r="0" b="635"/>
+            <wp:docPr id="3" name="Imagen 3"/>
             <wp:cNvGraphicFramePr>
               <a:graphicFrameLocks xmlns:a="http://schemas.openxmlformats.org/drawingml/2006/main" noChangeAspect="1"/>
             </wp:cNvGraphicFramePr>
@@ -1544,7 +1469,7 @@
                   <pic:spPr>
                     <a:xfrm>
                       <a:off x="0" y="0"/>
-                      <a:ext cx="5400040" cy="3780790"/>
+                      <a:ext cx="5400040" cy="3809365"/>
                     </a:xfrm>
                     <a:prstGeom prst="rect">
                       <a:avLst/>
@@ -1570,53 +1495,16 @@
           <w:u w:val="single"/>
         </w:rPr>
       </w:pPr>
-    </w:p>
-    <w:p>
-      <w:pPr>
-        <w:pStyle w:val="Ttulo3"/>
-        <w:spacing w:before="0" w:beforeAutospacing="0" w:after="0" w:afterAutospacing="0"/>
-        <w:ind w:left="120" w:right="120"/>
-        <w:rPr>
-          <w:rFonts w:ascii="Arial" w:hAnsi="Arial" w:cs="Arial"/>
-          <w:b w:val="0"/>
-          <w:bCs w:val="0"/>
-          <w:color w:val="3C4043"/>
-          <w:u w:val="single"/>
-        </w:rPr>
-      </w:pPr>
-      <w:r>
-        <w:rPr>
-          <w:rFonts w:ascii="Arial" w:hAnsi="Arial" w:cs="Arial"/>
-          <w:b w:val="0"/>
-          <w:bCs w:val="0"/>
-          <w:color w:val="3C4043"/>
-          <w:u w:val="single"/>
-        </w:rPr>
-        <w:t>Captura Emulador:</w:t>
-      </w:r>
-    </w:p>
-    <w:p>
-      <w:pPr>
-        <w:pStyle w:val="Ttulo3"/>
-        <w:spacing w:before="0" w:beforeAutospacing="0" w:after="0" w:afterAutospacing="0"/>
-        <w:ind w:right="120"/>
-        <w:rPr>
-          <w:rFonts w:ascii="Arial" w:hAnsi="Arial" w:cs="Arial"/>
-          <w:b w:val="0"/>
-          <w:bCs w:val="0"/>
-          <w:color w:val="3C4043"/>
-          <w:u w:val="single"/>
-        </w:rPr>
-      </w:pPr>
       <w:r>
         <w:rPr>
           <w:noProof/>
         </w:rPr>
+        <w:lastRenderedPageBreak/>
         <w:drawing>
-          <wp:inline distT="0" distB="0" distL="0" distR="0" wp14:anchorId="4659F249" wp14:editId="2C744590">
-            <wp:extent cx="2838202" cy="4429998"/>
-            <wp:effectExtent l="0" t="0" r="635" b="8890"/>
-            <wp:docPr id="5" name="Imagen 5"/>
+          <wp:inline distT="0" distB="0" distL="0" distR="0" wp14:anchorId="7DB3819B" wp14:editId="29BFBC90">
+            <wp:extent cx="5400040" cy="3780790"/>
+            <wp:effectExtent l="0" t="0" r="0" b="0"/>
+            <wp:docPr id="4" name="Imagen 4"/>
             <wp:cNvGraphicFramePr>
               <a:graphicFrameLocks xmlns:a="http://schemas.openxmlformats.org/drawingml/2006/main" noChangeAspect="1"/>
             </wp:cNvGraphicFramePr>
@@ -1636,6 +1524,98 @@
                   <pic:spPr>
                     <a:xfrm>
                       <a:off x="0" y="0"/>
+                      <a:ext cx="5400040" cy="3780790"/>
+                    </a:xfrm>
+                    <a:prstGeom prst="rect">
+                      <a:avLst/>
+                    </a:prstGeom>
+                  </pic:spPr>
+                </pic:pic>
+              </a:graphicData>
+            </a:graphic>
+          </wp:inline>
+        </w:drawing>
+      </w:r>
+    </w:p>
+    <w:p>
+      <w:pPr>
+        <w:pStyle w:val="Ttulo3"/>
+        <w:spacing w:before="0" w:beforeAutospacing="0" w:after="0" w:afterAutospacing="0"/>
+        <w:ind w:left="120" w:right="120"/>
+        <w:rPr>
+          <w:rFonts w:ascii="Arial" w:hAnsi="Arial" w:cs="Arial"/>
+          <w:b w:val="0"/>
+          <w:bCs w:val="0"/>
+          <w:color w:val="3C4043"/>
+          <w:u w:val="single"/>
+        </w:rPr>
+      </w:pPr>
+    </w:p>
+    <w:p>
+      <w:pPr>
+        <w:pStyle w:val="Ttulo3"/>
+        <w:spacing w:before="0" w:beforeAutospacing="0" w:after="0" w:afterAutospacing="0"/>
+        <w:ind w:left="120" w:right="120"/>
+        <w:rPr>
+          <w:rFonts w:ascii="Arial" w:hAnsi="Arial" w:cs="Arial"/>
+          <w:b w:val="0"/>
+          <w:bCs w:val="0"/>
+          <w:color w:val="3C4043"/>
+          <w:u w:val="single"/>
+        </w:rPr>
+      </w:pPr>
+      <w:r>
+        <w:rPr>
+          <w:rFonts w:ascii="Arial" w:hAnsi="Arial" w:cs="Arial"/>
+          <w:b w:val="0"/>
+          <w:bCs w:val="0"/>
+          <w:color w:val="3C4043"/>
+          <w:u w:val="single"/>
+        </w:rPr>
+        <w:t>Captura Emulador:</w:t>
+      </w:r>
+    </w:p>
+    <w:p>
+      <w:pPr>
+        <w:pStyle w:val="Ttulo3"/>
+        <w:spacing w:before="0" w:beforeAutospacing="0" w:after="0" w:afterAutospacing="0"/>
+        <w:ind w:right="120"/>
+        <w:rPr>
+          <w:rFonts w:ascii="Arial" w:hAnsi="Arial" w:cs="Arial"/>
+          <w:b w:val="0"/>
+          <w:bCs w:val="0"/>
+          <w:color w:val="3C4043"/>
+          <w:u w:val="single"/>
+        </w:rPr>
+      </w:pPr>
+      <w:r>
+        <w:rPr>
+          <w:noProof/>
+        </w:rPr>
+        <w:drawing>
+          <wp:inline distT="0" distB="0" distL="0" distR="0" wp14:anchorId="4659F249" wp14:editId="2C744590">
+            <wp:extent cx="2838202" cy="4429998"/>
+            <wp:effectExtent l="0" t="0" r="635" b="8890"/>
+            <wp:docPr id="5" name="Imagen 5"/>
+            <wp:cNvGraphicFramePr>
+              <a:graphicFrameLocks xmlns:a="http://schemas.openxmlformats.org/drawingml/2006/main" noChangeAspect="1"/>
+            </wp:cNvGraphicFramePr>
+            <a:graphic xmlns:a="http://schemas.openxmlformats.org/drawingml/2006/main">
+              <a:graphicData uri="http://schemas.openxmlformats.org/drawingml/2006/picture">
+                <pic:pic xmlns:pic="http://schemas.openxmlformats.org/drawingml/2006/picture">
+                  <pic:nvPicPr>
+                    <pic:cNvPr id="1" name=""/>
+                    <pic:cNvPicPr/>
+                  </pic:nvPicPr>
+                  <pic:blipFill>
+                    <a:blip r:embed="rId14"/>
+                    <a:stretch>
+                      <a:fillRect/>
+                    </a:stretch>
+                  </pic:blipFill>
+                  <pic:spPr>
+                    <a:xfrm>
+                      <a:off x="0" y="0"/>
                       <a:ext cx="2865772" cy="4473030"/>
                     </a:xfrm>
                     <a:prstGeom prst="rect">
@@ -1648,8 +1628,6 @@
           </wp:inline>
         </w:drawing>
       </w:r>
-      <w:bookmarkStart w:id="0" w:name="_GoBack"/>
-      <w:bookmarkEnd w:id="0"/>
     </w:p>
     <w:p>
       <w:pPr>
@@ -1674,15 +1652,39 @@
           <w:u w:val="single"/>
           <w:lang w:val="en-GB"/>
         </w:rPr>
-        <w:t>Link Github:</w:t>
-      </w:r>
-      <w:r>
-        <w:rPr>
+        <w:t xml:space="preserve">Link </w:t>
+      </w:r>
+      <w:proofErr w:type="spellStart"/>
+      <w:r>
+        <w:rPr>
+          <w:rFonts w:ascii="Arial" w:hAnsi="Arial" w:cs="Arial"/>
+          <w:b w:val="0"/>
+          <w:bCs w:val="0"/>
+          <w:color w:val="3C4043"/>
+          <w:u w:val="single"/>
           <w:lang w:val="en-GB"/>
         </w:rPr>
+        <w:t>Github</w:t>
+      </w:r>
+      <w:proofErr w:type="spellEnd"/>
+      <w:r>
+        <w:rPr>
+          <w:rFonts w:ascii="Arial" w:hAnsi="Arial" w:cs="Arial"/>
+          <w:b w:val="0"/>
+          <w:bCs w:val="0"/>
+          <w:color w:val="3C4043"/>
+          <w:u w:val="single"/>
+          <w:lang w:val="en-GB"/>
+        </w:rPr>
+        <w:t>:</w:t>
+      </w:r>
+      <w:r>
+        <w:rPr>
+          <w:lang w:val="en-GB"/>
+        </w:rPr>
         <w:t xml:space="preserve"> </w:t>
       </w:r>
-      <w:hyperlink r:id="rId14" w:history="1">
+      <w:hyperlink r:id="rId15" w:history="1">
         <w:r>
           <w:rPr>
             <w:rStyle w:val="Hipervnculo"/>
@@ -1697,6 +1699,175 @@
     </w:p>
     <w:p>
       <w:pPr>
+        <w:pStyle w:val="Ttulo1"/>
+        <w:shd w:val="clear" w:color="auto" w:fill="FAFBFC"/>
+        <w:spacing w:before="0" w:line="390" w:lineRule="atLeast"/>
+        <w:rPr>
+          <w:rFonts w:ascii="Arial" w:hAnsi="Arial" w:cs="Arial"/>
+          <w:bCs/>
+          <w:color w:val="3C4043"/>
+          <w:u w:val="single"/>
+        </w:rPr>
+      </w:pPr>
+      <w:r>
+        <w:rPr>
+          <w:rFonts w:ascii="Arial" w:hAnsi="Arial" w:cs="Arial"/>
+          <w:color w:val="3C4043"/>
+          <w:u w:val="single"/>
+        </w:rPr>
+        <w:lastRenderedPageBreak/>
+        <w:t xml:space="preserve">Ejercicio </w:t>
+      </w:r>
+      <w:r>
+        <w:rPr>
+          <w:rFonts w:ascii="Arial" w:hAnsi="Arial" w:cs="Arial"/>
+          <w:color w:val="3C4043"/>
+          <w:u w:val="single"/>
+        </w:rPr>
+        <w:t>4.3</w:t>
+      </w:r>
+      <w:r>
+        <w:rPr>
+          <w:rFonts w:ascii="Arial" w:hAnsi="Arial" w:cs="Arial"/>
+          <w:color w:val="3C4043"/>
+          <w:u w:val="single"/>
+        </w:rPr>
+        <w:t>_</w:t>
+      </w:r>
+      <w:r>
+        <w:rPr>
+          <w:rFonts w:ascii="Arial" w:hAnsi="Arial" w:cs="Arial"/>
+          <w:color w:val="3C4043"/>
+          <w:u w:val="single"/>
+        </w:rPr>
+        <w:t xml:space="preserve">Menus and </w:t>
+      </w:r>
+      <w:proofErr w:type="spellStart"/>
+      <w:r>
+        <w:rPr>
+          <w:rFonts w:ascii="Arial" w:hAnsi="Arial" w:cs="Arial"/>
+          <w:color w:val="3C4043"/>
+          <w:u w:val="single"/>
+        </w:rPr>
+        <w:t>pickers</w:t>
+      </w:r>
+      <w:proofErr w:type="spellEnd"/>
+      <w:r>
+        <w:rPr>
+          <w:rFonts w:ascii="Arial" w:hAnsi="Arial" w:cs="Arial"/>
+          <w:color w:val="3C4043"/>
+          <w:u w:val="single"/>
+        </w:rPr>
+        <w:t>:</w:t>
+      </w:r>
+    </w:p>
+    <w:p>
+      <w:pPr>
+        <w:pStyle w:val="Ttulo3"/>
+        <w:spacing w:before="0" w:beforeAutospacing="0" w:after="0" w:afterAutospacing="0"/>
+        <w:ind w:left="120" w:right="120"/>
+        <w:rPr>
+          <w:rFonts w:ascii="Arial" w:hAnsi="Arial" w:cs="Arial"/>
+          <w:b w:val="0"/>
+          <w:bCs w:val="0"/>
+          <w:color w:val="3C4043"/>
+        </w:rPr>
+      </w:pPr>
+    </w:p>
+    <w:p>
+      <w:pPr>
+        <w:pStyle w:val="Ttulo3"/>
+        <w:spacing w:before="0" w:beforeAutospacing="0" w:after="0" w:afterAutospacing="0"/>
+        <w:ind w:left="120" w:right="120"/>
+        <w:rPr>
+          <w:rFonts w:ascii="Arial" w:hAnsi="Arial" w:cs="Arial"/>
+          <w:b w:val="0"/>
+          <w:bCs w:val="0"/>
+          <w:color w:val="3C4043"/>
+          <w:u w:val="single"/>
+        </w:rPr>
+      </w:pPr>
+      <w:r>
+        <w:rPr>
+          <w:rFonts w:ascii="Arial" w:hAnsi="Arial" w:cs="Arial"/>
+          <w:b w:val="0"/>
+          <w:bCs w:val="0"/>
+          <w:color w:val="3C4043"/>
+          <w:u w:val="single"/>
+        </w:rPr>
+        <w:t xml:space="preserve">Captura </w:t>
+      </w:r>
+      <w:proofErr w:type="spellStart"/>
+      <w:r>
+        <w:rPr>
+          <w:rFonts w:ascii="Arial" w:hAnsi="Arial" w:cs="Arial"/>
+          <w:b w:val="0"/>
+          <w:bCs w:val="0"/>
+          <w:color w:val="3C4043"/>
+          <w:u w:val="single"/>
+        </w:rPr>
+        <w:t>MainActivity</w:t>
+      </w:r>
+      <w:proofErr w:type="spellEnd"/>
+      <w:r>
+        <w:rPr>
+          <w:rFonts w:ascii="Arial" w:hAnsi="Arial" w:cs="Arial"/>
+          <w:b w:val="0"/>
+          <w:bCs w:val="0"/>
+          <w:color w:val="3C4043"/>
+          <w:u w:val="single"/>
+        </w:rPr>
+        <w:t>:</w:t>
+      </w:r>
+    </w:p>
+    <w:p>
+      <w:pPr>
+        <w:pStyle w:val="Ttulo3"/>
+        <w:spacing w:before="0" w:beforeAutospacing="0" w:after="0" w:afterAutospacing="0"/>
+        <w:ind w:left="120" w:right="120"/>
+        <w:rPr>
+          <w:rFonts w:ascii="Arial" w:hAnsi="Arial" w:cs="Arial"/>
+          <w:b w:val="0"/>
+          <w:bCs w:val="0"/>
+          <w:color w:val="3C4043"/>
+          <w:u w:val="single"/>
+        </w:rPr>
+      </w:pPr>
+      <w:r>
+        <w:rPr>
+          <w:rFonts w:ascii="Arial" w:hAnsi="Arial" w:cs="Arial"/>
+          <w:b w:val="0"/>
+          <w:bCs w:val="0"/>
+          <w:color w:val="3C4043"/>
+          <w:u w:val="single"/>
+        </w:rPr>
+        <w:t xml:space="preserve">Parte 1 (hasta </w:t>
+      </w:r>
+      <w:proofErr w:type="spellStart"/>
+      <w:r>
+        <w:rPr>
+          <w:rFonts w:ascii="Arial" w:hAnsi="Arial" w:cs="Arial"/>
+          <w:b w:val="0"/>
+          <w:bCs w:val="0"/>
+          <w:color w:val="3C4043"/>
+          <w:u w:val="single"/>
+        </w:rPr>
+        <w:t>task</w:t>
+      </w:r>
+      <w:proofErr w:type="spellEnd"/>
+      <w:r>
+        <w:rPr>
+          <w:rFonts w:ascii="Arial" w:hAnsi="Arial" w:cs="Arial"/>
+          <w:b w:val="0"/>
+          <w:bCs w:val="0"/>
+          <w:color w:val="3C4043"/>
+          <w:u w:val="single"/>
+        </w:rPr>
+        <w:t xml:space="preserve"> 3)</w:t>
+      </w:r>
+    </w:p>
+    <w:p>
+      <w:pPr>
         <w:pStyle w:val="Ttulo3"/>
         <w:spacing w:before="0" w:beforeAutospacing="0" w:after="0" w:afterAutospacing="0"/>
         <w:ind w:right="120" w:firstLine="120"/>
@@ -1706,7 +1877,1065 @@
           <w:bCs w:val="0"/>
           <w:color w:val="3C4043"/>
           <w:u w:val="single"/>
+        </w:rPr>
+      </w:pPr>
+      <w:r>
+        <w:rPr>
+          <w:noProof/>
+        </w:rPr>
+        <w:drawing>
+          <wp:inline distT="0" distB="0" distL="0" distR="0" wp14:anchorId="1EA0AE76" wp14:editId="1E0B195E">
+            <wp:extent cx="5400040" cy="3852545"/>
+            <wp:effectExtent l="0" t="0" r="0" b="0"/>
+            <wp:docPr id="7" name="Imagen 7"/>
+            <wp:cNvGraphicFramePr>
+              <a:graphicFrameLocks xmlns:a="http://schemas.openxmlformats.org/drawingml/2006/main" noChangeAspect="1"/>
+            </wp:cNvGraphicFramePr>
+            <a:graphic xmlns:a="http://schemas.openxmlformats.org/drawingml/2006/main">
+              <a:graphicData uri="http://schemas.openxmlformats.org/drawingml/2006/picture">
+                <pic:pic xmlns:pic="http://schemas.openxmlformats.org/drawingml/2006/picture">
+                  <pic:nvPicPr>
+                    <pic:cNvPr id="1" name=""/>
+                    <pic:cNvPicPr/>
+                  </pic:nvPicPr>
+                  <pic:blipFill>
+                    <a:blip r:embed="rId16"/>
+                    <a:stretch>
+                      <a:fillRect/>
+                    </a:stretch>
+                  </pic:blipFill>
+                  <pic:spPr>
+                    <a:xfrm>
+                      <a:off x="0" y="0"/>
+                      <a:ext cx="5400040" cy="3852545"/>
+                    </a:xfrm>
+                    <a:prstGeom prst="rect">
+                      <a:avLst/>
+                    </a:prstGeom>
+                  </pic:spPr>
+                </pic:pic>
+              </a:graphicData>
+            </a:graphic>
+          </wp:inline>
+        </w:drawing>
+      </w:r>
+    </w:p>
+    <w:p>
+      <w:pPr>
+        <w:pStyle w:val="Ttulo3"/>
+        <w:spacing w:before="0" w:beforeAutospacing="0" w:after="0" w:afterAutospacing="0"/>
+        <w:ind w:right="120" w:firstLine="120"/>
+        <w:rPr>
+          <w:rFonts w:ascii="Arial" w:hAnsi="Arial" w:cs="Arial"/>
+          <w:b w:val="0"/>
+          <w:bCs w:val="0"/>
+          <w:color w:val="3C4043"/>
+          <w:u w:val="single"/>
+        </w:rPr>
+      </w:pPr>
+      <w:r>
+        <w:rPr>
+          <w:noProof/>
+        </w:rPr>
+        <w:drawing>
+          <wp:inline distT="0" distB="0" distL="0" distR="0" wp14:anchorId="40DF8E50" wp14:editId="7FD1A6B0">
+            <wp:extent cx="5400040" cy="3922395"/>
+            <wp:effectExtent l="0" t="0" r="0" b="1905"/>
+            <wp:docPr id="8" name="Imagen 8"/>
+            <wp:cNvGraphicFramePr>
+              <a:graphicFrameLocks xmlns:a="http://schemas.openxmlformats.org/drawingml/2006/main" noChangeAspect="1"/>
+            </wp:cNvGraphicFramePr>
+            <a:graphic xmlns:a="http://schemas.openxmlformats.org/drawingml/2006/main">
+              <a:graphicData uri="http://schemas.openxmlformats.org/drawingml/2006/picture">
+                <pic:pic xmlns:pic="http://schemas.openxmlformats.org/drawingml/2006/picture">
+                  <pic:nvPicPr>
+                    <pic:cNvPr id="1" name=""/>
+                    <pic:cNvPicPr/>
+                  </pic:nvPicPr>
+                  <pic:blipFill>
+                    <a:blip r:embed="rId17"/>
+                    <a:stretch>
+                      <a:fillRect/>
+                    </a:stretch>
+                  </pic:blipFill>
+                  <pic:spPr>
+                    <a:xfrm>
+                      <a:off x="0" y="0"/>
+                      <a:ext cx="5400040" cy="3922395"/>
+                    </a:xfrm>
+                    <a:prstGeom prst="rect">
+                      <a:avLst/>
+                    </a:prstGeom>
+                  </pic:spPr>
+                </pic:pic>
+              </a:graphicData>
+            </a:graphic>
+          </wp:inline>
+        </w:drawing>
+      </w:r>
+    </w:p>
+    <w:p>
+      <w:pPr>
+        <w:pStyle w:val="Ttulo3"/>
+        <w:spacing w:before="0" w:beforeAutospacing="0" w:after="0" w:afterAutospacing="0"/>
+        <w:ind w:right="120" w:firstLine="120"/>
+        <w:rPr>
+          <w:rFonts w:ascii="Arial" w:hAnsi="Arial" w:cs="Arial"/>
+          <w:b w:val="0"/>
+          <w:bCs w:val="0"/>
+          <w:color w:val="3C4043"/>
+          <w:u w:val="single"/>
+        </w:rPr>
+      </w:pPr>
+      <w:r>
+        <w:rPr>
+          <w:rFonts w:ascii="Arial" w:hAnsi="Arial" w:cs="Arial"/>
+          <w:b w:val="0"/>
+          <w:bCs w:val="0"/>
+          <w:color w:val="3C4043"/>
+          <w:u w:val="single"/>
+        </w:rPr>
+        <w:t>Parte 2 (</w:t>
+      </w:r>
+      <w:proofErr w:type="spellStart"/>
+      <w:r>
+        <w:rPr>
+          <w:rFonts w:ascii="Arial" w:hAnsi="Arial" w:cs="Arial"/>
+          <w:b w:val="0"/>
+          <w:bCs w:val="0"/>
+          <w:color w:val="3C4043"/>
+          <w:u w:val="single"/>
+        </w:rPr>
+        <w:t>task</w:t>
+      </w:r>
+      <w:proofErr w:type="spellEnd"/>
+      <w:r>
+        <w:rPr>
+          <w:rFonts w:ascii="Arial" w:hAnsi="Arial" w:cs="Arial"/>
+          <w:b w:val="0"/>
+          <w:bCs w:val="0"/>
+          <w:color w:val="3C4043"/>
+          <w:u w:val="single"/>
+        </w:rPr>
+        <w:t xml:space="preserve"> 4-5):</w:t>
+      </w:r>
+    </w:p>
+    <w:p>
+      <w:pPr>
+        <w:pStyle w:val="Ttulo3"/>
+        <w:spacing w:before="0" w:beforeAutospacing="0" w:after="0" w:afterAutospacing="0"/>
+        <w:ind w:right="120" w:firstLine="120"/>
+        <w:rPr>
+          <w:rFonts w:ascii="Arial" w:hAnsi="Arial" w:cs="Arial"/>
+          <w:b w:val="0"/>
+          <w:bCs w:val="0"/>
+          <w:color w:val="3C4043"/>
+          <w:u w:val="single"/>
+        </w:rPr>
+      </w:pPr>
+      <w:r>
+        <w:rPr>
+          <w:noProof/>
+        </w:rPr>
+        <w:lastRenderedPageBreak/>
+        <w:drawing>
+          <wp:inline distT="0" distB="0" distL="0" distR="0" wp14:anchorId="685FD3A7" wp14:editId="07A6353C">
+            <wp:extent cx="5400040" cy="3844925"/>
+            <wp:effectExtent l="0" t="0" r="0" b="3175"/>
+            <wp:docPr id="13" name="Imagen 13"/>
+            <wp:cNvGraphicFramePr>
+              <a:graphicFrameLocks xmlns:a="http://schemas.openxmlformats.org/drawingml/2006/main" noChangeAspect="1"/>
+            </wp:cNvGraphicFramePr>
+            <a:graphic xmlns:a="http://schemas.openxmlformats.org/drawingml/2006/main">
+              <a:graphicData uri="http://schemas.openxmlformats.org/drawingml/2006/picture">
+                <pic:pic xmlns:pic="http://schemas.openxmlformats.org/drawingml/2006/picture">
+                  <pic:nvPicPr>
+                    <pic:cNvPr id="1" name=""/>
+                    <pic:cNvPicPr/>
+                  </pic:nvPicPr>
+                  <pic:blipFill>
+                    <a:blip r:embed="rId18"/>
+                    <a:stretch>
+                      <a:fillRect/>
+                    </a:stretch>
+                  </pic:blipFill>
+                  <pic:spPr>
+                    <a:xfrm>
+                      <a:off x="0" y="0"/>
+                      <a:ext cx="5400040" cy="3844925"/>
+                    </a:xfrm>
+                    <a:prstGeom prst="rect">
+                      <a:avLst/>
+                    </a:prstGeom>
+                  </pic:spPr>
+                </pic:pic>
+              </a:graphicData>
+            </a:graphic>
+          </wp:inline>
+        </w:drawing>
+      </w:r>
+    </w:p>
+    <w:p>
+      <w:pPr>
+        <w:pStyle w:val="Ttulo3"/>
+        <w:spacing w:before="0" w:beforeAutospacing="0" w:after="0" w:afterAutospacing="0"/>
+        <w:ind w:right="120" w:firstLine="120"/>
+        <w:rPr>
+          <w:rFonts w:ascii="Arial" w:hAnsi="Arial" w:cs="Arial"/>
+          <w:b w:val="0"/>
+          <w:bCs w:val="0"/>
+          <w:color w:val="3C4043"/>
+          <w:u w:val="single"/>
+        </w:rPr>
+      </w:pPr>
+      <w:r>
+        <w:rPr>
+          <w:noProof/>
+        </w:rPr>
+        <w:drawing>
+          <wp:inline distT="0" distB="0" distL="0" distR="0" wp14:anchorId="6185A575" wp14:editId="187BD0FC">
+            <wp:extent cx="5400040" cy="3808730"/>
+            <wp:effectExtent l="0" t="0" r="0" b="1270"/>
+            <wp:docPr id="14" name="Imagen 14"/>
+            <wp:cNvGraphicFramePr>
+              <a:graphicFrameLocks xmlns:a="http://schemas.openxmlformats.org/drawingml/2006/main" noChangeAspect="1"/>
+            </wp:cNvGraphicFramePr>
+            <a:graphic xmlns:a="http://schemas.openxmlformats.org/drawingml/2006/main">
+              <a:graphicData uri="http://schemas.openxmlformats.org/drawingml/2006/picture">
+                <pic:pic xmlns:pic="http://schemas.openxmlformats.org/drawingml/2006/picture">
+                  <pic:nvPicPr>
+                    <pic:cNvPr id="1" name=""/>
+                    <pic:cNvPicPr/>
+                  </pic:nvPicPr>
+                  <pic:blipFill>
+                    <a:blip r:embed="rId19"/>
+                    <a:stretch>
+                      <a:fillRect/>
+                    </a:stretch>
+                  </pic:blipFill>
+                  <pic:spPr>
+                    <a:xfrm>
+                      <a:off x="0" y="0"/>
+                      <a:ext cx="5400040" cy="3808730"/>
+                    </a:xfrm>
+                    <a:prstGeom prst="rect">
+                      <a:avLst/>
+                    </a:prstGeom>
+                  </pic:spPr>
+                </pic:pic>
+              </a:graphicData>
+            </a:graphic>
+          </wp:inline>
+        </w:drawing>
+      </w:r>
+    </w:p>
+    <w:p>
+      <w:pPr>
+        <w:pStyle w:val="Ttulo3"/>
+        <w:spacing w:before="0" w:beforeAutospacing="0" w:after="0" w:afterAutospacing="0"/>
+        <w:ind w:right="120" w:firstLine="120"/>
+        <w:rPr>
+          <w:rFonts w:ascii="Arial" w:hAnsi="Arial" w:cs="Arial"/>
+          <w:b w:val="0"/>
+          <w:bCs w:val="0"/>
+          <w:color w:val="3C4043"/>
+          <w:u w:val="single"/>
+        </w:rPr>
+      </w:pPr>
+    </w:p>
+    <w:p>
+      <w:pPr>
+        <w:pStyle w:val="Ttulo3"/>
+        <w:spacing w:before="0" w:beforeAutospacing="0" w:after="0" w:afterAutospacing="0"/>
+        <w:ind w:left="120" w:right="120"/>
+        <w:rPr>
+          <w:rFonts w:ascii="Arial" w:hAnsi="Arial" w:cs="Arial"/>
+          <w:b w:val="0"/>
+          <w:bCs w:val="0"/>
+          <w:color w:val="3C4043"/>
+          <w:u w:val="single"/>
+        </w:rPr>
+      </w:pPr>
+      <w:r>
+        <w:rPr>
+          <w:rFonts w:ascii="Arial" w:hAnsi="Arial" w:cs="Arial"/>
+          <w:b w:val="0"/>
+          <w:bCs w:val="0"/>
+          <w:color w:val="3C4043"/>
+          <w:u w:val="single"/>
+        </w:rPr>
+        <w:t>Captura Emulador:</w:t>
+      </w:r>
+    </w:p>
+    <w:p>
+      <w:pPr>
+        <w:pStyle w:val="Ttulo3"/>
+        <w:spacing w:before="0" w:beforeAutospacing="0" w:after="0" w:afterAutospacing="0"/>
+        <w:ind w:left="120" w:right="120"/>
+        <w:rPr>
+          <w:rFonts w:ascii="Arial" w:hAnsi="Arial" w:cs="Arial"/>
+          <w:b w:val="0"/>
+          <w:bCs w:val="0"/>
+          <w:color w:val="3C4043"/>
+          <w:u w:val="single"/>
+        </w:rPr>
+      </w:pPr>
+      <w:r>
+        <w:rPr>
+          <w:rFonts w:ascii="Arial" w:hAnsi="Arial" w:cs="Arial"/>
+          <w:b w:val="0"/>
+          <w:bCs w:val="0"/>
+          <w:color w:val="3C4043"/>
+          <w:u w:val="single"/>
+        </w:rPr>
+        <w:t xml:space="preserve">Parte 1 (hasta </w:t>
+      </w:r>
+      <w:proofErr w:type="spellStart"/>
+      <w:r>
+        <w:rPr>
+          <w:rFonts w:ascii="Arial" w:hAnsi="Arial" w:cs="Arial"/>
+          <w:b w:val="0"/>
+          <w:bCs w:val="0"/>
+          <w:color w:val="3C4043"/>
+          <w:u w:val="single"/>
+        </w:rPr>
+        <w:t>task</w:t>
+      </w:r>
+      <w:proofErr w:type="spellEnd"/>
+      <w:r>
+        <w:rPr>
+          <w:rFonts w:ascii="Arial" w:hAnsi="Arial" w:cs="Arial"/>
+          <w:b w:val="0"/>
+          <w:bCs w:val="0"/>
+          <w:color w:val="3C4043"/>
+          <w:u w:val="single"/>
+        </w:rPr>
+        <w:t xml:space="preserve"> 3)</w:t>
+      </w:r>
+      <w:r>
+        <w:rPr>
+          <w:rFonts w:ascii="Arial" w:hAnsi="Arial" w:cs="Arial"/>
+          <w:b w:val="0"/>
+          <w:bCs w:val="0"/>
+          <w:color w:val="3C4043"/>
+          <w:u w:val="single"/>
+        </w:rPr>
+        <w:t>:</w:t>
+      </w:r>
+    </w:p>
+    <w:p>
+      <w:pPr>
+        <w:pStyle w:val="Ttulo3"/>
+        <w:spacing w:before="0" w:beforeAutospacing="0" w:after="0" w:afterAutospacing="0"/>
+        <w:ind w:left="120" w:right="120"/>
+        <w:rPr>
+          <w:rFonts w:ascii="Arial" w:hAnsi="Arial" w:cs="Arial"/>
+          <w:b w:val="0"/>
+          <w:bCs w:val="0"/>
+          <w:color w:val="3C4043"/>
+          <w:u w:val="single"/>
+        </w:rPr>
+      </w:pPr>
+    </w:p>
+    <w:p>
+      <w:pPr>
+        <w:pStyle w:val="Ttulo3"/>
+        <w:spacing w:before="0" w:beforeAutospacing="0" w:after="0" w:afterAutospacing="0"/>
+        <w:ind w:right="120" w:firstLine="120"/>
+        <w:rPr>
+          <w:rFonts w:ascii="Arial" w:hAnsi="Arial" w:cs="Arial"/>
+          <w:b w:val="0"/>
+          <w:bCs w:val="0"/>
+          <w:color w:val="3C4043"/>
+          <w:u w:val="single"/>
+        </w:rPr>
+      </w:pPr>
+      <w:r>
+        <w:rPr>
+          <w:noProof/>
+        </w:rPr>
+        <w:lastRenderedPageBreak/>
+        <w:drawing>
+          <wp:inline distT="0" distB="0" distL="0" distR="0" wp14:anchorId="299A4809" wp14:editId="3D39764D">
+            <wp:extent cx="3476625" cy="5657850"/>
+            <wp:effectExtent l="0" t="0" r="9525" b="0"/>
+            <wp:docPr id="6" name="Imagen 6"/>
+            <wp:cNvGraphicFramePr>
+              <a:graphicFrameLocks xmlns:a="http://schemas.openxmlformats.org/drawingml/2006/main" noChangeAspect="1"/>
+            </wp:cNvGraphicFramePr>
+            <a:graphic xmlns:a="http://schemas.openxmlformats.org/drawingml/2006/main">
+              <a:graphicData uri="http://schemas.openxmlformats.org/drawingml/2006/picture">
+                <pic:pic xmlns:pic="http://schemas.openxmlformats.org/drawingml/2006/picture">
+                  <pic:nvPicPr>
+                    <pic:cNvPr id="1" name=""/>
+                    <pic:cNvPicPr/>
+                  </pic:nvPicPr>
+                  <pic:blipFill>
+                    <a:blip r:embed="rId20"/>
+                    <a:stretch>
+                      <a:fillRect/>
+                    </a:stretch>
+                  </pic:blipFill>
+                  <pic:spPr>
+                    <a:xfrm>
+                      <a:off x="0" y="0"/>
+                      <a:ext cx="3476625" cy="5657850"/>
+                    </a:xfrm>
+                    <a:prstGeom prst="rect">
+                      <a:avLst/>
+                    </a:prstGeom>
+                  </pic:spPr>
+                </pic:pic>
+              </a:graphicData>
+            </a:graphic>
+          </wp:inline>
+        </w:drawing>
+      </w:r>
+    </w:p>
+    <w:p>
+      <w:pPr>
+        <w:pStyle w:val="Ttulo3"/>
+        <w:spacing w:before="0" w:beforeAutospacing="0" w:after="0" w:afterAutospacing="0"/>
+        <w:ind w:right="120" w:firstLine="120"/>
+        <w:rPr>
+          <w:rFonts w:ascii="Arial" w:hAnsi="Arial" w:cs="Arial"/>
+          <w:b w:val="0"/>
+          <w:bCs w:val="0"/>
+          <w:color w:val="3C4043"/>
+          <w:u w:val="single"/>
+        </w:rPr>
+      </w:pPr>
+      <w:r>
+        <w:rPr>
+          <w:rFonts w:ascii="Arial" w:hAnsi="Arial" w:cs="Arial"/>
+          <w:b w:val="0"/>
+          <w:bCs w:val="0"/>
+          <w:color w:val="3C4043"/>
+          <w:u w:val="single"/>
+        </w:rPr>
+        <w:t>Parte 2 (</w:t>
+      </w:r>
+      <w:proofErr w:type="spellStart"/>
+      <w:r>
+        <w:rPr>
+          <w:rFonts w:ascii="Arial" w:hAnsi="Arial" w:cs="Arial"/>
+          <w:b w:val="0"/>
+          <w:bCs w:val="0"/>
+          <w:color w:val="3C4043"/>
+          <w:u w:val="single"/>
+        </w:rPr>
+        <w:t>task</w:t>
+      </w:r>
+      <w:proofErr w:type="spellEnd"/>
+      <w:r>
+        <w:rPr>
+          <w:rFonts w:ascii="Arial" w:hAnsi="Arial" w:cs="Arial"/>
+          <w:b w:val="0"/>
+          <w:bCs w:val="0"/>
+          <w:color w:val="3C4043"/>
+          <w:u w:val="single"/>
+        </w:rPr>
+        <w:t xml:space="preserve"> 4-5):</w:t>
+      </w:r>
+    </w:p>
+    <w:p>
+      <w:pPr>
+        <w:pStyle w:val="Ttulo3"/>
+        <w:spacing w:before="0" w:beforeAutospacing="0" w:after="0" w:afterAutospacing="0"/>
+        <w:ind w:right="120" w:firstLine="120"/>
+        <w:rPr>
+          <w:rFonts w:ascii="Arial" w:hAnsi="Arial" w:cs="Arial"/>
+          <w:b w:val="0"/>
+          <w:bCs w:val="0"/>
+          <w:color w:val="3C4043"/>
+          <w:u w:val="single"/>
+        </w:rPr>
+      </w:pPr>
+    </w:p>
+    <w:p>
+      <w:pPr>
+        <w:pStyle w:val="Ttulo3"/>
+        <w:spacing w:before="0" w:beforeAutospacing="0" w:after="0" w:afterAutospacing="0"/>
+        <w:ind w:right="120" w:firstLine="120"/>
+        <w:rPr>
+          <w:rFonts w:ascii="Arial" w:hAnsi="Arial" w:cs="Arial"/>
+          <w:b w:val="0"/>
+          <w:bCs w:val="0"/>
+          <w:color w:val="3C4043"/>
+          <w:u w:val="single"/>
+        </w:rPr>
+      </w:pPr>
+      <w:r>
+        <w:rPr>
+          <w:noProof/>
+        </w:rPr>
+        <w:lastRenderedPageBreak/>
+        <w:drawing>
+          <wp:inline distT="0" distB="0" distL="0" distR="0" wp14:anchorId="46CE9659" wp14:editId="58B819D8">
+            <wp:extent cx="3762375" cy="5772150"/>
+            <wp:effectExtent l="0" t="0" r="9525" b="0"/>
+            <wp:docPr id="9" name="Imagen 9"/>
+            <wp:cNvGraphicFramePr>
+              <a:graphicFrameLocks xmlns:a="http://schemas.openxmlformats.org/drawingml/2006/main" noChangeAspect="1"/>
+            </wp:cNvGraphicFramePr>
+            <a:graphic xmlns:a="http://schemas.openxmlformats.org/drawingml/2006/main">
+              <a:graphicData uri="http://schemas.openxmlformats.org/drawingml/2006/picture">
+                <pic:pic xmlns:pic="http://schemas.openxmlformats.org/drawingml/2006/picture">
+                  <pic:nvPicPr>
+                    <pic:cNvPr id="1" name=""/>
+                    <pic:cNvPicPr/>
+                  </pic:nvPicPr>
+                  <pic:blipFill>
+                    <a:blip r:embed="rId21"/>
+                    <a:stretch>
+                      <a:fillRect/>
+                    </a:stretch>
+                  </pic:blipFill>
+                  <pic:spPr>
+                    <a:xfrm>
+                      <a:off x="0" y="0"/>
+                      <a:ext cx="3762375" cy="5772150"/>
+                    </a:xfrm>
+                    <a:prstGeom prst="rect">
+                      <a:avLst/>
+                    </a:prstGeom>
+                  </pic:spPr>
+                </pic:pic>
+              </a:graphicData>
+            </a:graphic>
+          </wp:inline>
+        </w:drawing>
+      </w:r>
+    </w:p>
+    <w:p>
+      <w:pPr>
+        <w:pStyle w:val="Ttulo3"/>
+        <w:spacing w:before="0" w:beforeAutospacing="0" w:after="0" w:afterAutospacing="0"/>
+        <w:ind w:right="120" w:firstLine="120"/>
+        <w:rPr>
+          <w:rFonts w:ascii="Arial" w:hAnsi="Arial" w:cs="Arial"/>
+          <w:b w:val="0"/>
+          <w:bCs w:val="0"/>
+          <w:color w:val="3C4043"/>
+          <w:u w:val="single"/>
+        </w:rPr>
+      </w:pPr>
+      <w:r>
+        <w:rPr>
+          <w:noProof/>
+        </w:rPr>
+        <w:lastRenderedPageBreak/>
+        <w:drawing>
+          <wp:inline distT="0" distB="0" distL="0" distR="0" wp14:anchorId="3B90ACC1" wp14:editId="6F9B0889">
+            <wp:extent cx="2962275" cy="5638800"/>
+            <wp:effectExtent l="0" t="0" r="9525" b="0"/>
+            <wp:docPr id="10" name="Imagen 10"/>
+            <wp:cNvGraphicFramePr>
+              <a:graphicFrameLocks xmlns:a="http://schemas.openxmlformats.org/drawingml/2006/main" noChangeAspect="1"/>
+            </wp:cNvGraphicFramePr>
+            <a:graphic xmlns:a="http://schemas.openxmlformats.org/drawingml/2006/main">
+              <a:graphicData uri="http://schemas.openxmlformats.org/drawingml/2006/picture">
+                <pic:pic xmlns:pic="http://schemas.openxmlformats.org/drawingml/2006/picture">
+                  <pic:nvPicPr>
+                    <pic:cNvPr id="1" name=""/>
+                    <pic:cNvPicPr/>
+                  </pic:nvPicPr>
+                  <pic:blipFill>
+                    <a:blip r:embed="rId22"/>
+                    <a:stretch>
+                      <a:fillRect/>
+                    </a:stretch>
+                  </pic:blipFill>
+                  <pic:spPr>
+                    <a:xfrm>
+                      <a:off x="0" y="0"/>
+                      <a:ext cx="2962275" cy="5638800"/>
+                    </a:xfrm>
+                    <a:prstGeom prst="rect">
+                      <a:avLst/>
+                    </a:prstGeom>
+                  </pic:spPr>
+                </pic:pic>
+              </a:graphicData>
+            </a:graphic>
+          </wp:inline>
+        </w:drawing>
+      </w:r>
+    </w:p>
+    <w:p>
+      <w:pPr>
+        <w:pStyle w:val="Ttulo3"/>
+        <w:spacing w:before="0" w:beforeAutospacing="0" w:after="0" w:afterAutospacing="0"/>
+        <w:ind w:right="120" w:firstLine="120"/>
+        <w:rPr>
+          <w:rFonts w:ascii="Arial" w:hAnsi="Arial" w:cs="Arial"/>
+          <w:b w:val="0"/>
+          <w:bCs w:val="0"/>
+          <w:color w:val="3C4043"/>
+          <w:u w:val="single"/>
+        </w:rPr>
+      </w:pPr>
+      <w:r>
+        <w:rPr>
+          <w:noProof/>
+        </w:rPr>
+        <w:lastRenderedPageBreak/>
+        <w:drawing>
+          <wp:inline distT="0" distB="0" distL="0" distR="0" wp14:anchorId="2EBFFDB0" wp14:editId="7112D9F7">
+            <wp:extent cx="3705225" cy="5705475"/>
+            <wp:effectExtent l="0" t="0" r="9525" b="9525"/>
+            <wp:docPr id="11" name="Imagen 11"/>
+            <wp:cNvGraphicFramePr>
+              <a:graphicFrameLocks xmlns:a="http://schemas.openxmlformats.org/drawingml/2006/main" noChangeAspect="1"/>
+            </wp:cNvGraphicFramePr>
+            <a:graphic xmlns:a="http://schemas.openxmlformats.org/drawingml/2006/main">
+              <a:graphicData uri="http://schemas.openxmlformats.org/drawingml/2006/picture">
+                <pic:pic xmlns:pic="http://schemas.openxmlformats.org/drawingml/2006/picture">
+                  <pic:nvPicPr>
+                    <pic:cNvPr id="1" name=""/>
+                    <pic:cNvPicPr/>
+                  </pic:nvPicPr>
+                  <pic:blipFill>
+                    <a:blip r:embed="rId23"/>
+                    <a:stretch>
+                      <a:fillRect/>
+                    </a:stretch>
+                  </pic:blipFill>
+                  <pic:spPr>
+                    <a:xfrm>
+                      <a:off x="0" y="0"/>
+                      <a:ext cx="3705225" cy="5705475"/>
+                    </a:xfrm>
+                    <a:prstGeom prst="rect">
+                      <a:avLst/>
+                    </a:prstGeom>
+                  </pic:spPr>
+                </pic:pic>
+              </a:graphicData>
+            </a:graphic>
+          </wp:inline>
+        </w:drawing>
+      </w:r>
+    </w:p>
+    <w:p>
+      <w:pPr>
+        <w:pStyle w:val="Ttulo3"/>
+        <w:spacing w:before="0" w:beforeAutospacing="0" w:after="0" w:afterAutospacing="0"/>
+        <w:ind w:right="120" w:firstLine="120"/>
+        <w:rPr>
+          <w:rFonts w:ascii="Arial" w:hAnsi="Arial" w:cs="Arial"/>
+          <w:b w:val="0"/>
+          <w:bCs w:val="0"/>
+          <w:color w:val="3C4043"/>
+          <w:u w:val="single"/>
+        </w:rPr>
+      </w:pPr>
+      <w:r>
+        <w:rPr>
+          <w:noProof/>
+        </w:rPr>
+        <w:lastRenderedPageBreak/>
+        <w:drawing>
+          <wp:inline distT="0" distB="0" distL="0" distR="0" wp14:anchorId="0BF77D48" wp14:editId="4C5980C4">
+            <wp:extent cx="3676650" cy="5686425"/>
+            <wp:effectExtent l="0" t="0" r="0" b="9525"/>
+            <wp:docPr id="12" name="Imagen 12"/>
+            <wp:cNvGraphicFramePr>
+              <a:graphicFrameLocks xmlns:a="http://schemas.openxmlformats.org/drawingml/2006/main" noChangeAspect="1"/>
+            </wp:cNvGraphicFramePr>
+            <a:graphic xmlns:a="http://schemas.openxmlformats.org/drawingml/2006/main">
+              <a:graphicData uri="http://schemas.openxmlformats.org/drawingml/2006/picture">
+                <pic:pic xmlns:pic="http://schemas.openxmlformats.org/drawingml/2006/picture">
+                  <pic:nvPicPr>
+                    <pic:cNvPr id="1" name=""/>
+                    <pic:cNvPicPr/>
+                  </pic:nvPicPr>
+                  <pic:blipFill>
+                    <a:blip r:embed="rId24"/>
+                    <a:stretch>
+                      <a:fillRect/>
+                    </a:stretch>
+                  </pic:blipFill>
+                  <pic:spPr>
+                    <a:xfrm>
+                      <a:off x="0" y="0"/>
+                      <a:ext cx="3676650" cy="5686425"/>
+                    </a:xfrm>
+                    <a:prstGeom prst="rect">
+                      <a:avLst/>
+                    </a:prstGeom>
+                  </pic:spPr>
+                </pic:pic>
+              </a:graphicData>
+            </a:graphic>
+          </wp:inline>
+        </w:drawing>
+      </w:r>
+    </w:p>
+    <w:p>
+      <w:pPr>
+        <w:pStyle w:val="Ttulo3"/>
+        <w:spacing w:before="0" w:beforeAutospacing="0" w:after="0" w:afterAutospacing="0"/>
+        <w:ind w:right="120" w:firstLine="120"/>
+        <w:rPr>
+          <w:rFonts w:ascii="Arial" w:hAnsi="Arial" w:cs="Arial"/>
+          <w:b w:val="0"/>
+          <w:bCs w:val="0"/>
+          <w:color w:val="3C4043"/>
+          <w:u w:val="single"/>
           <w:lang w:val="en-GB"/>
+        </w:rPr>
+      </w:pPr>
+      <w:r>
+        <w:rPr>
+          <w:rFonts w:ascii="Arial" w:hAnsi="Arial" w:cs="Arial"/>
+          <w:b w:val="0"/>
+          <w:bCs w:val="0"/>
+          <w:color w:val="3C4043"/>
+          <w:u w:val="single"/>
+          <w:lang w:val="en-GB"/>
+        </w:rPr>
+        <w:t xml:space="preserve">Link </w:t>
+      </w:r>
+      <w:proofErr w:type="spellStart"/>
+      <w:r>
+        <w:rPr>
+          <w:rFonts w:ascii="Arial" w:hAnsi="Arial" w:cs="Arial"/>
+          <w:b w:val="0"/>
+          <w:bCs w:val="0"/>
+          <w:color w:val="3C4043"/>
+          <w:u w:val="single"/>
+          <w:lang w:val="en-GB"/>
+        </w:rPr>
+        <w:t>Github</w:t>
+      </w:r>
+      <w:proofErr w:type="spellEnd"/>
+      <w:r>
+        <w:rPr>
+          <w:rFonts w:ascii="Arial" w:hAnsi="Arial" w:cs="Arial"/>
+          <w:b w:val="0"/>
+          <w:bCs w:val="0"/>
+          <w:color w:val="3C4043"/>
+          <w:u w:val="single"/>
+          <w:lang w:val="en-GB"/>
+        </w:rPr>
+        <w:t>:</w:t>
+      </w:r>
+      <w:r>
+        <w:rPr>
+          <w:lang w:val="en-GB"/>
+        </w:rPr>
+        <w:t xml:space="preserve"> </w:t>
+      </w:r>
+      <w:hyperlink r:id="rId25" w:history="1">
+        <w:r>
+          <w:rPr>
+            <w:rStyle w:val="Hipervnculo"/>
+            <w:rFonts w:ascii="Arial" w:hAnsi="Arial" w:cs="Arial"/>
+            <w:b w:val="0"/>
+            <w:bCs w:val="0"/>
+            <w:lang w:val="en-GB"/>
+          </w:rPr>
+          <w:t>https://github.com/lorenzobv/4.3_Menus-and-pickers</w:t>
+        </w:r>
+      </w:hyperlink>
+    </w:p>
+    <w:p>
+      <w:pPr>
+        <w:pStyle w:val="Ttulo3"/>
+        <w:spacing w:before="0" w:beforeAutospacing="0" w:after="0" w:afterAutospacing="0"/>
+        <w:ind w:right="120" w:firstLine="120"/>
+        <w:rPr>
+          <w:rFonts w:ascii="Arial" w:hAnsi="Arial" w:cs="Arial"/>
+          <w:b w:val="0"/>
+          <w:bCs w:val="0"/>
+          <w:color w:val="3C4043"/>
+          <w:u w:val="single"/>
+          <w:lang w:val="en-GB"/>
+        </w:rPr>
+      </w:pPr>
+      <w:hyperlink r:id="rId26" w:history="1">
+        <w:r>
+          <w:rPr>
+            <w:rStyle w:val="Hipervnculo"/>
+            <w:rFonts w:ascii="Arial" w:hAnsi="Arial" w:cs="Arial"/>
+            <w:b w:val="0"/>
+            <w:bCs w:val="0"/>
+            <w:lang w:val="en-GB"/>
+          </w:rPr>
+          <w:t>https://github.com/lorenzobv/4.3-Menus-and-pickers-part2</w:t>
+        </w:r>
+      </w:hyperlink>
+    </w:p>
+    <w:p>
+      <w:pPr>
+        <w:rPr>
+          <w:rFonts w:ascii="Arial" w:eastAsia="Times New Roman" w:hAnsi="Arial" w:cs="Arial"/>
+          <w:color w:val="3C4043"/>
+          <w:sz w:val="27"/>
+          <w:szCs w:val="27"/>
+          <w:u w:val="single"/>
+          <w:lang w:val="en-GB" w:eastAsia="es-ES"/>
+        </w:rPr>
+      </w:pPr>
+      <w:r>
+        <w:rPr>
+          <w:rFonts w:ascii="Arial" w:hAnsi="Arial" w:cs="Arial"/>
+          <w:b/>
+          <w:bCs/>
+          <w:color w:val="3C4043"/>
+          <w:u w:val="single"/>
+          <w:lang w:val="en-GB"/>
+        </w:rPr>
+        <w:br w:type="page"/>
+      </w:r>
+    </w:p>
+    <w:p>
+      <w:pPr>
+        <w:pStyle w:val="Ttulo1"/>
+        <w:shd w:val="clear" w:color="auto" w:fill="FAFBFC"/>
+        <w:spacing w:before="0" w:line="390" w:lineRule="atLeast"/>
+        <w:rPr>
+          <w:rFonts w:ascii="Arial" w:hAnsi="Arial" w:cs="Arial"/>
+          <w:bCs/>
+          <w:color w:val="3C4043"/>
+          <w:u w:val="single"/>
+        </w:rPr>
+      </w:pPr>
+      <w:r>
+        <w:rPr>
+          <w:rFonts w:ascii="Arial" w:hAnsi="Arial" w:cs="Arial"/>
+          <w:color w:val="3C4043"/>
+          <w:u w:val="single"/>
+        </w:rPr>
+        <w:lastRenderedPageBreak/>
+        <w:t xml:space="preserve">Ejercicio </w:t>
+      </w:r>
+      <w:r>
+        <w:rPr>
+          <w:rFonts w:ascii="Arial" w:hAnsi="Arial" w:cs="Arial"/>
+          <w:color w:val="3C4043"/>
+          <w:u w:val="single"/>
+        </w:rPr>
+        <w:t>4.4</w:t>
+      </w:r>
+      <w:r>
+        <w:rPr>
+          <w:rFonts w:ascii="Arial" w:hAnsi="Arial" w:cs="Arial"/>
+          <w:color w:val="3C4043"/>
+          <w:u w:val="single"/>
+        </w:rPr>
+        <w:t>_</w:t>
+      </w:r>
+      <w:r>
+        <w:rPr>
+          <w:rFonts w:ascii="Arial" w:hAnsi="Arial" w:cs="Arial"/>
+          <w:color w:val="3C4043"/>
+          <w:u w:val="single"/>
+        </w:rPr>
+        <w:t xml:space="preserve">User </w:t>
+      </w:r>
+      <w:proofErr w:type="spellStart"/>
+      <w:r>
+        <w:rPr>
+          <w:rFonts w:ascii="Arial" w:hAnsi="Arial" w:cs="Arial"/>
+          <w:color w:val="3C4043"/>
+          <w:u w:val="single"/>
+        </w:rPr>
+        <w:t>navigation</w:t>
+      </w:r>
+      <w:proofErr w:type="spellEnd"/>
+      <w:r>
+        <w:rPr>
+          <w:rFonts w:ascii="Arial" w:hAnsi="Arial" w:cs="Arial"/>
+          <w:color w:val="3C4043"/>
+          <w:u w:val="single"/>
+        </w:rPr>
+        <w:t>:</w:t>
+      </w:r>
+    </w:p>
+    <w:p>
+      <w:pPr>
+        <w:pStyle w:val="Ttulo3"/>
+        <w:spacing w:before="0" w:beforeAutospacing="0" w:after="0" w:afterAutospacing="0"/>
+        <w:ind w:left="120" w:right="120"/>
+        <w:rPr>
+          <w:rFonts w:ascii="Arial" w:hAnsi="Arial" w:cs="Arial"/>
+          <w:b w:val="0"/>
+          <w:bCs w:val="0"/>
+          <w:color w:val="3C4043"/>
+        </w:rPr>
+      </w:pPr>
+    </w:p>
+    <w:p>
+      <w:pPr>
+        <w:pStyle w:val="Ttulo3"/>
+        <w:spacing w:before="0" w:beforeAutospacing="0" w:after="0" w:afterAutospacing="0"/>
+        <w:ind w:left="120" w:right="120"/>
+        <w:rPr>
+          <w:rFonts w:ascii="Arial" w:hAnsi="Arial" w:cs="Arial"/>
+          <w:b w:val="0"/>
+          <w:bCs w:val="0"/>
+          <w:color w:val="3C4043"/>
+          <w:u w:val="single"/>
+        </w:rPr>
+      </w:pPr>
+      <w:r>
+        <w:rPr>
+          <w:rFonts w:ascii="Arial" w:hAnsi="Arial" w:cs="Arial"/>
+          <w:b w:val="0"/>
+          <w:bCs w:val="0"/>
+          <w:color w:val="3C4043"/>
+          <w:u w:val="single"/>
+        </w:rPr>
+        <w:t xml:space="preserve">Captura </w:t>
+      </w:r>
+      <w:proofErr w:type="spellStart"/>
+      <w:r>
+        <w:rPr>
+          <w:rFonts w:ascii="Arial" w:hAnsi="Arial" w:cs="Arial"/>
+          <w:b w:val="0"/>
+          <w:bCs w:val="0"/>
+          <w:color w:val="3C4043"/>
+          <w:u w:val="single"/>
+        </w:rPr>
+        <w:t>MainActivity</w:t>
+      </w:r>
+      <w:proofErr w:type="spellEnd"/>
+      <w:r>
+        <w:rPr>
+          <w:rFonts w:ascii="Arial" w:hAnsi="Arial" w:cs="Arial"/>
+          <w:b w:val="0"/>
+          <w:bCs w:val="0"/>
+          <w:color w:val="3C4043"/>
+          <w:u w:val="single"/>
+        </w:rPr>
+        <w:t>:</w:t>
+      </w:r>
+    </w:p>
+    <w:p>
+      <w:pPr>
+        <w:pStyle w:val="Ttulo3"/>
+        <w:spacing w:before="0" w:beforeAutospacing="0" w:after="0" w:afterAutospacing="0"/>
+        <w:ind w:left="120" w:right="120"/>
+        <w:rPr>
+          <w:rFonts w:ascii="Arial" w:hAnsi="Arial" w:cs="Arial"/>
+          <w:b w:val="0"/>
+          <w:bCs w:val="0"/>
+          <w:color w:val="3C4043"/>
+          <w:u w:val="single"/>
+        </w:rPr>
+      </w:pPr>
+    </w:p>
+    <w:p>
+      <w:pPr>
+        <w:pStyle w:val="Ttulo3"/>
+        <w:spacing w:before="0" w:beforeAutospacing="0" w:after="0" w:afterAutospacing="0"/>
+        <w:ind w:left="120" w:right="120"/>
+        <w:rPr>
+          <w:rFonts w:ascii="Arial" w:hAnsi="Arial" w:cs="Arial"/>
+          <w:b w:val="0"/>
+          <w:bCs w:val="0"/>
+          <w:color w:val="3C4043"/>
+          <w:u w:val="single"/>
+        </w:rPr>
+      </w:pPr>
+      <w:proofErr w:type="gramStart"/>
+      <w:r>
+        <w:rPr>
+          <w:rFonts w:ascii="Arial" w:hAnsi="Arial" w:cs="Arial"/>
+          <w:b w:val="0"/>
+          <w:bCs w:val="0"/>
+          <w:color w:val="3C4043"/>
+          <w:u w:val="single"/>
+        </w:rPr>
+        <w:t>Captura emulador</w:t>
+      </w:r>
+      <w:proofErr w:type="gramEnd"/>
+      <w:r>
+        <w:rPr>
+          <w:rFonts w:ascii="Arial" w:hAnsi="Arial" w:cs="Arial"/>
+          <w:b w:val="0"/>
+          <w:bCs w:val="0"/>
+          <w:color w:val="3C4043"/>
+          <w:u w:val="single"/>
+        </w:rPr>
+        <w:t>:</w:t>
+      </w:r>
+      <w:bookmarkStart w:id="0" w:name="_GoBack"/>
+      <w:bookmarkEnd w:id="0"/>
+    </w:p>
+    <w:p>
+      <w:pPr>
+        <w:pStyle w:val="Ttulo3"/>
+        <w:spacing w:before="0" w:beforeAutospacing="0" w:after="0" w:afterAutospacing="0"/>
+        <w:ind w:left="120" w:right="120"/>
+        <w:rPr>
+          <w:rFonts w:ascii="Arial" w:hAnsi="Arial" w:cs="Arial"/>
+          <w:b w:val="0"/>
+          <w:bCs w:val="0"/>
+          <w:color w:val="3C4043"/>
+          <w:u w:val="single"/>
+        </w:rPr>
+      </w:pPr>
+    </w:p>
+    <w:p>
+      <w:pPr>
+        <w:pStyle w:val="Ttulo3"/>
+        <w:spacing w:before="0" w:beforeAutospacing="0" w:after="0" w:afterAutospacing="0"/>
+        <w:ind w:left="120" w:right="120"/>
+        <w:rPr>
+          <w:rFonts w:ascii="Arial" w:hAnsi="Arial" w:cs="Arial"/>
+          <w:b w:val="0"/>
+          <w:bCs w:val="0"/>
+          <w:color w:val="3C4043"/>
+          <w:u w:val="single"/>
+        </w:rPr>
+      </w:pPr>
+      <w:r>
+        <w:rPr>
+          <w:rFonts w:ascii="Arial" w:hAnsi="Arial" w:cs="Arial"/>
+          <w:b w:val="0"/>
+          <w:bCs w:val="0"/>
+          <w:color w:val="3C4043"/>
+          <w:u w:val="single"/>
+        </w:rPr>
+        <w:t xml:space="preserve">Link </w:t>
+      </w:r>
+      <w:proofErr w:type="spellStart"/>
+      <w:r>
+        <w:rPr>
+          <w:rFonts w:ascii="Arial" w:hAnsi="Arial" w:cs="Arial"/>
+          <w:b w:val="0"/>
+          <w:bCs w:val="0"/>
+          <w:color w:val="3C4043"/>
+          <w:u w:val="single"/>
+        </w:rPr>
+        <w:t>Github</w:t>
+      </w:r>
+      <w:proofErr w:type="spellEnd"/>
+      <w:r>
+        <w:rPr>
+          <w:rFonts w:ascii="Arial" w:hAnsi="Arial" w:cs="Arial"/>
+          <w:b w:val="0"/>
+          <w:bCs w:val="0"/>
+          <w:color w:val="3C4043"/>
+          <w:u w:val="single"/>
+        </w:rPr>
+        <w:t>:</w:t>
+      </w:r>
+    </w:p>
+    <w:p>
+      <w:pPr>
+        <w:pStyle w:val="Ttulo3"/>
+        <w:spacing w:before="0" w:beforeAutospacing="0" w:after="0" w:afterAutospacing="0"/>
+        <w:ind w:right="120" w:firstLine="120"/>
+        <w:rPr>
+          <w:rFonts w:ascii="Arial" w:hAnsi="Arial" w:cs="Arial"/>
+          <w:b w:val="0"/>
+          <w:bCs w:val="0"/>
+          <w:color w:val="3C4043"/>
+          <w:u w:val="single"/>
         </w:rPr>
       </w:pPr>
     </w:p>

</xml_diff>